<commit_message>
User guide images added
</commit_message>
<xml_diff>
--- a/doc/User guide.docx
+++ b/doc/User guide.docx
@@ -286,7 +286,6 @@
         <w:rPr>
           <w:b/>
         </w:rPr>
-        <w:lastRenderedPageBreak/>
         <w:t>Панель содержимого:</w:t>
       </w:r>
       <w:r>
@@ -511,7 +510,6 @@
           <w:noProof/>
           <w:lang w:eastAsia="ru-RU"/>
         </w:rPr>
-        <w:lastRenderedPageBreak/>
         <w:drawing>
           <wp:inline distT="0" distB="0" distL="0" distR="0" wp14:anchorId="50056FBC" wp14:editId="38A41EEC">
             <wp:extent cx="4819650" cy="4600575"/>
@@ -598,363 +596,15 @@
         <w:jc w:val="center"/>
       </w:pPr>
       <w:r>
-        <w:t>*</w:t>
-      </w:r>
-      <w:proofErr w:type="spellStart"/>
-      <w:r>
-        <w:t>Скрин</w:t>
-      </w:r>
-      <w:proofErr w:type="spellEnd"/>
-      <w:r>
-        <w:rPr>
-          <w:lang w:val="en-US"/>
-        </w:rPr>
-        <w:t>*</w:t>
-      </w:r>
-    </w:p>
-    <w:p>
-      <w:pPr>
-        <w:ind w:firstLine="567"/>
-        <w:jc w:val="both"/>
-      </w:pPr>
-      <w:r>
-        <w:t xml:space="preserve">При нажатии кнопки </w:t>
-      </w:r>
-      <w:r>
-        <w:t>«О</w:t>
-      </w:r>
-      <w:r>
-        <w:t>тмен</w:t>
-      </w:r>
-      <w:r>
-        <w:t>а»</w:t>
-      </w:r>
-      <w:r>
-        <w:t>, изменения не сохранят</w:t>
-      </w:r>
-      <w:r>
-        <w:t>ся.</w:t>
-      </w:r>
-    </w:p>
-    <w:p>
-      <w:pPr>
-        <w:ind w:firstLine="567"/>
-        <w:jc w:val="both"/>
-      </w:pPr>
-      <w:r>
-        <w:t xml:space="preserve">При нажатии на преподавателя подробная информация о его работе отобразиться </w:t>
-      </w:r>
-      <w:r>
-        <w:t>на панели содержимого</w:t>
-      </w:r>
-      <w:r>
-        <w:t>:</w:t>
-      </w:r>
-    </w:p>
-    <w:p>
-      <w:pPr>
-        <w:ind w:firstLine="567"/>
-        <w:jc w:val="center"/>
-        <w:rPr>
-          <w:lang w:val="en-US"/>
-        </w:rPr>
-      </w:pPr>
-      <w:r>
-        <w:t>*</w:t>
-      </w:r>
-      <w:proofErr w:type="spellStart"/>
-      <w:r>
-        <w:t>Скрин</w:t>
-      </w:r>
-      <w:proofErr w:type="spellEnd"/>
-      <w:r>
-        <w:rPr>
-          <w:lang w:val="en-US"/>
-        </w:rPr>
-        <w:t>*</w:t>
-      </w:r>
-    </w:p>
-    <w:p>
-      <w:pPr>
-        <w:pStyle w:val="1"/>
-      </w:pPr>
-      <w:r>
-        <w:t>Добавление научной работы</w:t>
-      </w:r>
-    </w:p>
-    <w:p>
-      <w:pPr>
-        <w:spacing w:before="200"/>
-        <w:ind w:firstLine="567"/>
-        <w:jc w:val="both"/>
-      </w:pPr>
-      <w:r>
-        <w:t>На панели содержимого у преподавателя</w:t>
-      </w:r>
-      <w:r>
-        <w:t xml:space="preserve"> </w:t>
-      </w:r>
-      <w:r>
-        <w:t xml:space="preserve">имеется </w:t>
-      </w:r>
-      <w:r>
-        <w:t>возможность</w:t>
-      </w:r>
-      <w:r>
-        <w:t xml:space="preserve"> </w:t>
-      </w:r>
-      <w:r>
-        <w:t>добавить различные научные работы.</w:t>
-      </w:r>
-      <w:r>
-        <w:t xml:space="preserve"> </w:t>
-      </w:r>
-      <w:r>
-        <w:t>Для этого следует нажать на иконку «+», расположенную в правом верхнем углу раздела</w:t>
-      </w:r>
-      <w:r>
-        <w:t xml:space="preserve"> содержимого</w:t>
-      </w:r>
-      <w:r>
-        <w:t>:</w:t>
-      </w:r>
-    </w:p>
-    <w:p>
-      <w:pPr>
-        <w:ind w:firstLine="567"/>
-        <w:jc w:val="center"/>
-      </w:pPr>
-      <w:r>
-        <w:t>*</w:t>
-      </w:r>
-      <w:proofErr w:type="spellStart"/>
-      <w:r>
-        <w:t>Скрин</w:t>
-      </w:r>
-      <w:proofErr w:type="spellEnd"/>
-      <w:r>
-        <w:t>*</w:t>
-      </w:r>
-    </w:p>
-    <w:p>
-      <w:pPr>
-        <w:spacing w:before="200"/>
-        <w:ind w:firstLine="567"/>
-        <w:jc w:val="both"/>
-      </w:pPr>
-      <w:r>
-        <w:lastRenderedPageBreak/>
-        <w:t>После чего В</w:t>
-      </w:r>
-      <w:r>
-        <w:t>ам будет предоставлена возможность заполнить соответствующие поля для выбранной науч</w:t>
-      </w:r>
-      <w:r>
-        <w:t xml:space="preserve">ной работы </w:t>
-      </w:r>
-      <w:r>
-        <w:t>(на картинке п</w:t>
-      </w:r>
-      <w:r>
-        <w:t xml:space="preserve">редставлен </w:t>
-      </w:r>
-      <w:r>
-        <w:t>пример конференции):</w:t>
-      </w:r>
-    </w:p>
-    <w:p>
-      <w:pPr>
-        <w:spacing w:before="200"/>
-        <w:jc w:val="center"/>
-      </w:pPr>
-      <w:r>
-        <w:t>*</w:t>
-      </w:r>
-      <w:proofErr w:type="spellStart"/>
-      <w:r>
-        <w:t>Скрин</w:t>
-      </w:r>
-      <w:proofErr w:type="spellEnd"/>
-      <w:r>
-        <w:t>*</w:t>
-      </w:r>
-    </w:p>
-    <w:p>
-      <w:pPr>
-        <w:ind w:firstLine="567"/>
-        <w:jc w:val="both"/>
-      </w:pPr>
-      <w:r>
-        <w:t>После заполнения всех полей нажимаем кнопку добавить. В следствии</w:t>
-      </w:r>
-      <w:r>
-        <w:t xml:space="preserve"> научная</w:t>
-      </w:r>
-      <w:r>
-        <w:t xml:space="preserve"> работа появится </w:t>
-      </w:r>
-      <w:r>
-        <w:t>на панели содержимого</w:t>
-      </w:r>
-      <w:r>
-        <w:t xml:space="preserve"> </w:t>
-      </w:r>
-      <w:r>
-        <w:t>преподавателя</w:t>
-      </w:r>
-      <w:r>
-        <w:t>:</w:t>
-      </w:r>
-    </w:p>
-    <w:p>
-      <w:pPr>
-        <w:jc w:val="center"/>
-      </w:pPr>
-      <w:r>
-        <w:t>*</w:t>
-      </w:r>
-      <w:proofErr w:type="spellStart"/>
-      <w:r>
-        <w:t>Скрин</w:t>
-      </w:r>
-      <w:proofErr w:type="spellEnd"/>
-      <w:r>
-        <w:t>*</w:t>
-      </w:r>
-    </w:p>
-    <w:p>
-      <w:pPr>
-        <w:ind w:firstLine="567"/>
-        <w:jc w:val="both"/>
-      </w:pPr>
-      <w:r>
-        <w:t>При нажатии кнопки отмены, изменения не сохранятся.</w:t>
-      </w:r>
-    </w:p>
-    <w:p>
-      <w:pPr>
-        <w:ind w:firstLine="567"/>
-        <w:jc w:val="both"/>
-      </w:pPr>
-      <w:r>
-        <w:t>После этого информация</w:t>
-      </w:r>
-      <w:r>
-        <w:t xml:space="preserve"> о работе</w:t>
-      </w:r>
-      <w:r>
-        <w:t xml:space="preserve"> отобразится в соответствующем разделе </w:t>
-      </w:r>
-      <w:r>
-        <w:t>содержимого</w:t>
-      </w:r>
-      <w:r>
-        <w:t>:</w:t>
-      </w:r>
-    </w:p>
-    <w:p>
-      <w:pPr>
-        <w:jc w:val="center"/>
-      </w:pPr>
-      <w:r>
-        <w:t>*</w:t>
-      </w:r>
-      <w:proofErr w:type="spellStart"/>
-      <w:r>
-        <w:t>Скрин</w:t>
-      </w:r>
-      <w:proofErr w:type="spellEnd"/>
-      <w:r>
-        <w:t>*</w:t>
-      </w:r>
-    </w:p>
-    <w:p>
-      <w:pPr>
-        <w:pStyle w:val="1"/>
-      </w:pPr>
-      <w:r>
-        <w:t>Подробное описание научной работы</w:t>
-      </w:r>
-    </w:p>
-    <w:p>
-      <w:pPr>
-        <w:spacing w:before="200"/>
-        <w:ind w:firstLine="567"/>
-        <w:jc w:val="both"/>
-      </w:pPr>
-      <w:r>
-        <w:t>При наведении на научную работу</w:t>
-      </w:r>
-      <w:r>
-        <w:t xml:space="preserve"> в панели содержимого</w:t>
-      </w:r>
-      <w:r>
-        <w:t xml:space="preserve"> отображается кратная информация о состоянии работы:</w:t>
-      </w:r>
-    </w:p>
-    <w:p>
-      <w:pPr>
-        <w:spacing w:before="200"/>
-        <w:jc w:val="center"/>
-      </w:pPr>
-      <w:r>
-        <w:t>*</w:t>
-      </w:r>
-      <w:proofErr w:type="spellStart"/>
-      <w:r>
-        <w:t>Скрин</w:t>
-      </w:r>
-      <w:proofErr w:type="spellEnd"/>
-      <w:r>
-        <w:t>*</w:t>
-      </w:r>
-    </w:p>
-    <w:p>
-      <w:pPr>
-        <w:spacing w:before="200"/>
-        <w:ind w:firstLine="567"/>
-        <w:jc w:val="both"/>
-      </w:pPr>
-      <w:r>
-        <w:t>Для просмотра подробной информации о</w:t>
-      </w:r>
-      <w:r>
-        <w:t xml:space="preserve"> научной</w:t>
-      </w:r>
-      <w:r>
-        <w:t xml:space="preserve"> работе требуется нажать на р</w:t>
-      </w:r>
-      <w:r>
-        <w:t>аботу в разделе</w:t>
-      </w:r>
-      <w:r>
-        <w:t xml:space="preserve"> содержимого</w:t>
-      </w:r>
-      <w:r>
-        <w:t xml:space="preserve">, а затем нажать на появившуюся иконку с </w:t>
-      </w:r>
-      <w:r>
-        <w:t>изображением троеточия</w:t>
-      </w:r>
-      <w:r>
-        <w:t>:</w:t>
-      </w:r>
-    </w:p>
-    <w:p>
-      <w:pPr>
-        <w:spacing w:before="200"/>
-        <w:jc w:val="center"/>
-      </w:pPr>
-      <w:r>
         <w:rPr>
           <w:noProof/>
           <w:lang w:eastAsia="ru-RU"/>
         </w:rPr>
         <w:drawing>
-          <wp:inline distT="0" distB="0" distL="0" distR="0" wp14:anchorId="5C4125D5" wp14:editId="450A719D">
-            <wp:extent cx="5715000" cy="2390775"/>
+          <wp:inline distT="0" distB="0" distL="0" distR="0" wp14:anchorId="67C96594" wp14:editId="36B1E944">
+            <wp:extent cx="2209800" cy="923925"/>
             <wp:effectExtent l="171450" t="171450" r="381000" b="371475"/>
-            <wp:docPr id="3" name="Рисунок 3"/>
+            <wp:docPr id="13" name="Рисунок 13"/>
             <wp:cNvGraphicFramePr>
               <a:graphicFrameLocks xmlns:a="http://schemas.openxmlformats.org/drawingml/2006/main" noChangeAspect="1"/>
             </wp:cNvGraphicFramePr>
@@ -974,7 +624,7 @@
                   <pic:spPr>
                     <a:xfrm>
                       <a:off x="0" y="0"/>
-                      <a:ext cx="5715000" cy="2390775"/>
+                      <a:ext cx="2209800" cy="923925"/>
                     </a:xfrm>
                     <a:prstGeom prst="rect">
                       <a:avLst/>
@@ -999,80 +649,38 @@
     </w:p>
     <w:p>
       <w:pPr>
-        <w:spacing w:before="200"/>
         <w:ind w:firstLine="567"/>
         <w:jc w:val="both"/>
       </w:pPr>
       <w:r>
-        <w:t>В результате</w:t>
-      </w:r>
-      <w:r>
-        <w:t xml:space="preserve"> на панели содержимого</w:t>
-      </w:r>
-      <w:r>
-        <w:t xml:space="preserve"> отобразитьс</w:t>
-      </w:r>
-      <w:r>
-        <w:t>я подробная информация о научной работе</w:t>
-      </w:r>
-      <w:r>
-        <w:t>:</w:t>
-      </w:r>
-    </w:p>
-    <w:p>
-      <w:pPr>
-        <w:spacing w:before="200"/>
-        <w:jc w:val="center"/>
-      </w:pPr>
-      <w:bookmarkStart w:id="0" w:name="_GoBack"/>
-      <w:r>
-        <w:t>*</w:t>
-      </w:r>
-      <w:proofErr w:type="spellStart"/>
-      <w:r>
-        <w:t>Скрин</w:t>
-      </w:r>
-      <w:proofErr w:type="spellEnd"/>
-      <w:r>
-        <w:t>*</w:t>
-      </w:r>
-    </w:p>
-    <w:bookmarkEnd w:id="0"/>
-    <w:p>
-      <w:pPr>
-        <w:pStyle w:val="1"/>
-      </w:pPr>
-      <w:r>
-        <w:lastRenderedPageBreak/>
-        <w:t>Редактирование</w:t>
-      </w:r>
-    </w:p>
-    <w:p>
-      <w:pPr>
-        <w:spacing w:before="200"/>
+        <w:t xml:space="preserve">При нажатии кнопки </w:t>
+      </w:r>
+      <w:r>
+        <w:t>«О</w:t>
+      </w:r>
+      <w:r>
+        <w:t>тмен</w:t>
+      </w:r>
+      <w:r>
+        <w:t>а»</w:t>
+      </w:r>
+      <w:r>
+        <w:t>, изменения не сохранят</w:t>
+      </w:r>
+      <w:r>
+        <w:t>ся.</w:t>
+      </w:r>
+    </w:p>
+    <w:p>
+      <w:pPr>
         <w:ind w:firstLine="567"/>
         <w:jc w:val="both"/>
       </w:pPr>
       <w:r>
-        <w:t xml:space="preserve">Для редактирования информации о </w:t>
-      </w:r>
-      <w:r>
-        <w:t>преподавателе</w:t>
-      </w:r>
-      <w:r>
-        <w:t xml:space="preserve"> или какой-либо</w:t>
-      </w:r>
-      <w:r>
-        <w:t xml:space="preserve"> научной</w:t>
-      </w:r>
-      <w:r>
-        <w:t xml:space="preserve"> работе требуется нажать </w:t>
-      </w:r>
-      <w:r>
-        <w:t xml:space="preserve">иконку карандаша, которая находится в правом </w:t>
-      </w:r>
-      <w:r>
-        <w:t>верхнем углу требуемого раздела содержимого</w:t>
+        <w:t xml:space="preserve">При нажатии на преподавателя подробная информация о его работе отобразиться </w:t>
+      </w:r>
+      <w:r>
+        <w:t>на панели содержимого</w:t>
       </w:r>
       <w:r>
         <w:t>:</w:t>
@@ -1080,7 +688,6 @@
     </w:p>
     <w:p>
       <w:pPr>
-        <w:spacing w:before="200"/>
         <w:jc w:val="center"/>
       </w:pPr>
       <w:r>
@@ -1089,10 +696,10 @@
           <w:lang w:eastAsia="ru-RU"/>
         </w:rPr>
         <w:drawing>
-          <wp:inline distT="0" distB="0" distL="0" distR="0" wp14:anchorId="524192E6" wp14:editId="6C4A925D">
-            <wp:extent cx="5695950" cy="2143125"/>
-            <wp:effectExtent l="171450" t="171450" r="381000" b="371475"/>
-            <wp:docPr id="5" name="Рисунок 5"/>
+          <wp:inline distT="0" distB="0" distL="0" distR="0" wp14:anchorId="23A81C46" wp14:editId="180EFC83">
+            <wp:extent cx="5940425" cy="3886506"/>
+            <wp:effectExtent l="0" t="0" r="3175" b="0"/>
+            <wp:docPr id="14" name="Рисунок 14"/>
             <wp:cNvGraphicFramePr>
               <a:graphicFrameLocks xmlns:a="http://schemas.openxmlformats.org/drawingml/2006/main" noChangeAspect="1"/>
             </wp:cNvGraphicFramePr>
@@ -1112,7 +719,98 @@
                   <pic:spPr>
                     <a:xfrm>
                       <a:off x="0" y="0"/>
-                      <a:ext cx="5695950" cy="2143125"/>
+                      <a:ext cx="5940425" cy="3886506"/>
+                    </a:xfrm>
+                    <a:prstGeom prst="rect">
+                      <a:avLst/>
+                    </a:prstGeom>
+                  </pic:spPr>
+                </pic:pic>
+              </a:graphicData>
+            </a:graphic>
+          </wp:inline>
+        </w:drawing>
+      </w:r>
+    </w:p>
+    <w:p>
+      <w:pPr>
+        <w:pStyle w:val="1"/>
+      </w:pPr>
+      <w:r>
+        <w:t>Добавление научной работы</w:t>
+      </w:r>
+    </w:p>
+    <w:p>
+      <w:pPr>
+        <w:spacing w:before="200"/>
+        <w:ind w:firstLine="567"/>
+        <w:jc w:val="both"/>
+      </w:pPr>
+      <w:r>
+        <w:t>На панели содержимого у преподавателя</w:t>
+      </w:r>
+      <w:r>
+        <w:t xml:space="preserve"> </w:t>
+      </w:r>
+      <w:r>
+        <w:t xml:space="preserve">имеется </w:t>
+      </w:r>
+      <w:r>
+        <w:t>возможность</w:t>
+      </w:r>
+      <w:r>
+        <w:t xml:space="preserve"> </w:t>
+      </w:r>
+      <w:r>
+        <w:t>добавить различные научные работы.</w:t>
+      </w:r>
+      <w:r>
+        <w:t xml:space="preserve"> </w:t>
+      </w:r>
+      <w:r>
+        <w:t>Для этого следует нажать на иконку «+», расположенную в правом верхнем углу раздела</w:t>
+      </w:r>
+      <w:r>
+        <w:t xml:space="preserve"> содержимого</w:t>
+      </w:r>
+      <w:r>
+        <w:t>:</w:t>
+      </w:r>
+    </w:p>
+    <w:p>
+      <w:pPr>
+        <w:jc w:val="center"/>
+      </w:pPr>
+      <w:r>
+        <w:rPr>
+          <w:noProof/>
+          <w:lang w:eastAsia="ru-RU"/>
+        </w:rPr>
+        <w:drawing>
+          <wp:inline distT="0" distB="0" distL="0" distR="0" wp14:anchorId="64BB6B4F" wp14:editId="69595C0B">
+            <wp:extent cx="4648200" cy="1019175"/>
+            <wp:effectExtent l="171450" t="171450" r="381000" b="371475"/>
+            <wp:docPr id="15" name="Рисунок 15"/>
+            <wp:cNvGraphicFramePr>
+              <a:graphicFrameLocks xmlns:a="http://schemas.openxmlformats.org/drawingml/2006/main" noChangeAspect="1"/>
+            </wp:cNvGraphicFramePr>
+            <a:graphic xmlns:a="http://schemas.openxmlformats.org/drawingml/2006/main">
+              <a:graphicData uri="http://schemas.openxmlformats.org/drawingml/2006/picture">
+                <pic:pic xmlns:pic="http://schemas.openxmlformats.org/drawingml/2006/picture">
+                  <pic:nvPicPr>
+                    <pic:cNvPr id="0" name=""/>
+                    <pic:cNvPicPr/>
+                  </pic:nvPicPr>
+                  <pic:blipFill>
+                    <a:blip r:embed="rId12"/>
+                    <a:stretch>
+                      <a:fillRect/>
+                    </a:stretch>
+                  </pic:blipFill>
+                  <pic:spPr>
+                    <a:xfrm>
+                      <a:off x="0" y="0"/>
+                      <a:ext cx="4648200" cy="1019175"/>
                     </a:xfrm>
                     <a:prstGeom prst="rect">
                       <a:avLst/>
@@ -1142,13 +840,30 @@
         <w:jc w:val="both"/>
       </w:pPr>
       <w:r>
-        <w:t>После чего информация</w:t>
-      </w:r>
-      <w:r>
-        <w:t xml:space="preserve"> в разделе</w:t>
-      </w:r>
-      <w:r>
-        <w:t xml:space="preserve"> представится в редактируемом виде:</w:t>
+        <w:t>После чего В</w:t>
+      </w:r>
+      <w:r>
+        <w:t xml:space="preserve">ам будет предоставлена возможность заполнить соответствующие поля </w:t>
+      </w:r>
+      <w:proofErr w:type="gramStart"/>
+      <w:r>
+        <w:t>для</w:t>
+      </w:r>
+      <w:proofErr w:type="gramEnd"/>
+      <w:r>
+        <w:t xml:space="preserve"> выбранной науч</w:t>
+      </w:r>
+      <w:r>
+        <w:t xml:space="preserve">ной работы </w:t>
+      </w:r>
+      <w:r>
+        <w:t>(на картинке п</w:t>
+      </w:r>
+      <w:r>
+        <w:t xml:space="preserve">редставлен </w:t>
+      </w:r>
+      <w:r>
+        <w:t>пример конференции):</w:t>
       </w:r>
     </w:p>
     <w:p>
@@ -1162,10 +877,10 @@
           <w:lang w:eastAsia="ru-RU"/>
         </w:rPr>
         <w:drawing>
-          <wp:inline distT="0" distB="0" distL="0" distR="0" wp14:anchorId="7A9B05FF" wp14:editId="06CC4519">
-            <wp:extent cx="5667375" cy="2124075"/>
-            <wp:effectExtent l="171450" t="171450" r="390525" b="371475"/>
-            <wp:docPr id="6" name="Рисунок 6"/>
+          <wp:inline distT="0" distB="0" distL="0" distR="0" wp14:anchorId="76B5C6D5" wp14:editId="44519C80">
+            <wp:extent cx="5019675" cy="4638675"/>
+            <wp:effectExtent l="0" t="0" r="9525" b="9525"/>
+            <wp:docPr id="16" name="Рисунок 16"/>
             <wp:cNvGraphicFramePr>
               <a:graphicFrameLocks xmlns:a="http://schemas.openxmlformats.org/drawingml/2006/main" noChangeAspect="1"/>
             </wp:cNvGraphicFramePr>
@@ -1177,7 +892,7 @@
                     <pic:cNvPicPr/>
                   </pic:nvPicPr>
                   <pic:blipFill>
-                    <a:blip r:embed="rId12"/>
+                    <a:blip r:embed="rId13"/>
                     <a:stretch>
                       <a:fillRect/>
                     </a:stretch>
@@ -1185,7 +900,83 @@
                   <pic:spPr>
                     <a:xfrm>
                       <a:off x="0" y="0"/>
-                      <a:ext cx="5667375" cy="2124075"/>
+                      <a:ext cx="5019675" cy="4638675"/>
+                    </a:xfrm>
+                    <a:prstGeom prst="rect">
+                      <a:avLst/>
+                    </a:prstGeom>
+                  </pic:spPr>
+                </pic:pic>
+              </a:graphicData>
+            </a:graphic>
+          </wp:inline>
+        </w:drawing>
+      </w:r>
+    </w:p>
+    <w:p>
+      <w:pPr>
+        <w:ind w:firstLine="567"/>
+        <w:jc w:val="both"/>
+      </w:pPr>
+      <w:r>
+        <w:t>После заполнения всех полей нажимаем кнопку добавить. В следствии</w:t>
+      </w:r>
+      <w:r>
+        <w:t xml:space="preserve"> научная</w:t>
+      </w:r>
+      <w:r>
+        <w:t xml:space="preserve"> работа появится </w:t>
+      </w:r>
+      <w:r>
+        <w:t>на панели содержимого</w:t>
+      </w:r>
+      <w:r>
+        <w:t xml:space="preserve"> </w:t>
+      </w:r>
+      <w:r>
+        <w:t>преподавателя</w:t>
+      </w:r>
+      <w:r>
+        <w:t xml:space="preserve"> в соответствующем разделе</w:t>
+      </w:r>
+      <w:r>
+        <w:t>:</w:t>
+      </w:r>
+    </w:p>
+    <w:p>
+      <w:pPr>
+        <w:jc w:val="center"/>
+      </w:pPr>
+      <w:r>
+        <w:rPr>
+          <w:noProof/>
+          <w:lang w:eastAsia="ru-RU"/>
+        </w:rPr>
+        <w:drawing>
+          <wp:inline distT="0" distB="0" distL="0" distR="0" wp14:anchorId="0F5E728C" wp14:editId="355D21C7">
+            <wp:extent cx="4552950" cy="1428750"/>
+            <wp:effectExtent l="171450" t="171450" r="381000" b="361950"/>
+            <wp:docPr id="17" name="Рисунок 17"/>
+            <wp:cNvGraphicFramePr>
+              <a:graphicFrameLocks xmlns:a="http://schemas.openxmlformats.org/drawingml/2006/main" noChangeAspect="1"/>
+            </wp:cNvGraphicFramePr>
+            <a:graphic xmlns:a="http://schemas.openxmlformats.org/drawingml/2006/main">
+              <a:graphicData uri="http://schemas.openxmlformats.org/drawingml/2006/picture">
+                <pic:pic xmlns:pic="http://schemas.openxmlformats.org/drawingml/2006/picture">
+                  <pic:nvPicPr>
+                    <pic:cNvPr id="0" name=""/>
+                    <pic:cNvPicPr/>
+                  </pic:nvPicPr>
+                  <pic:blipFill>
+                    <a:blip r:embed="rId14"/>
+                    <a:stretch>
+                      <a:fillRect/>
+                    </a:stretch>
+                  </pic:blipFill>
+                  <pic:spPr>
+                    <a:xfrm>
+                      <a:off x="0" y="0"/>
+                      <a:ext cx="4552950" cy="1428750"/>
                     </a:xfrm>
                     <a:prstGeom prst="rect">
                       <a:avLst/>
@@ -1210,12 +1001,11 @@
     </w:p>
     <w:p>
       <w:pPr>
-        <w:spacing w:before="200"/>
         <w:ind w:firstLine="567"/>
         <w:jc w:val="both"/>
       </w:pPr>
       <w:r>
-        <w:t>Для сохранения изменений требуется нажать на иконку галочки в правом верхнем углу. Для отмены изменений – крестика.</w:t>
+        <w:t>При нажатии кнопки отмены, изменения не сохранятся.</w:t>
       </w:r>
     </w:p>
     <w:p>
@@ -1223,7 +1013,7 @@
         <w:pStyle w:val="1"/>
       </w:pPr>
       <w:r>
-        <w:t>Удаление</w:t>
+        <w:t>Подробное описание научной работы</w:t>
       </w:r>
     </w:p>
     <w:p>
@@ -1233,25 +1023,13 @@
         <w:jc w:val="both"/>
       </w:pPr>
       <w:r>
-        <w:t xml:space="preserve">Для удаления преподавателя требуется выделить его </w:t>
-      </w:r>
-      <w:r>
-        <w:t>на панели структуры факультета</w:t>
-      </w:r>
-      <w:r>
-        <w:t xml:space="preserve">. Затем рядом с ним появится иконка корзины. </w:t>
-      </w:r>
-      <w:r>
-        <w:t>При</w:t>
-      </w:r>
-      <w:r>
-        <w:t xml:space="preserve"> нажатии на нее запрашивается подтверждение</w:t>
-      </w:r>
-      <w:r>
-        <w:t xml:space="preserve"> на удаление</w:t>
-      </w:r>
-      <w:r>
-        <w:t>. В случае согласия вся информация о преподавателе и его работах удаляется.</w:t>
+        <w:t>При наведении на научную работу</w:t>
+      </w:r>
+      <w:r>
+        <w:t xml:space="preserve"> в панели содержимого</w:t>
+      </w:r>
+      <w:r>
+        <w:t xml:space="preserve"> отображается кратная информация о состоянии работы:</w:t>
       </w:r>
     </w:p>
     <w:p>
@@ -1264,12 +1042,11 @@
           <w:noProof/>
           <w:lang w:eastAsia="ru-RU"/>
         </w:rPr>
-        <w:lastRenderedPageBreak/>
         <w:drawing>
-          <wp:inline distT="0" distB="0" distL="0" distR="0" wp14:anchorId="596241E4" wp14:editId="2E3F7FEC">
-            <wp:extent cx="2447925" cy="485775"/>
-            <wp:effectExtent l="171450" t="171450" r="390525" b="371475"/>
-            <wp:docPr id="7" name="Рисунок 7"/>
+          <wp:inline distT="0" distB="0" distL="0" distR="0" wp14:anchorId="3B381104" wp14:editId="7F184081">
+            <wp:extent cx="4552950" cy="2562225"/>
+            <wp:effectExtent l="171450" t="171450" r="381000" b="371475"/>
+            <wp:docPr id="18" name="Рисунок 18"/>
             <wp:cNvGraphicFramePr>
               <a:graphicFrameLocks xmlns:a="http://schemas.openxmlformats.org/drawingml/2006/main" noChangeAspect="1"/>
             </wp:cNvGraphicFramePr>
@@ -1281,7 +1058,7 @@
                     <pic:cNvPicPr/>
                   </pic:nvPicPr>
                   <pic:blipFill>
-                    <a:blip r:embed="rId13"/>
+                    <a:blip r:embed="rId15"/>
                     <a:stretch>
                       <a:fillRect/>
                     </a:stretch>
@@ -1289,7 +1066,7 @@
                   <pic:spPr>
                     <a:xfrm>
                       <a:off x="0" y="0"/>
-                      <a:ext cx="2447925" cy="485775"/>
+                      <a:ext cx="4552950" cy="2562225"/>
                     </a:xfrm>
                     <a:prstGeom prst="rect">
                       <a:avLst/>
@@ -1316,6 +1093,448 @@
       <w:pPr>
         <w:spacing w:before="200"/>
         <w:ind w:firstLine="567"/>
+        <w:jc w:val="both"/>
+      </w:pPr>
+      <w:r>
+        <w:t>Для просмотра подробной информации о</w:t>
+      </w:r>
+      <w:r>
+        <w:t xml:space="preserve"> научной</w:t>
+      </w:r>
+      <w:r>
+        <w:t xml:space="preserve"> работе требуется нажать на р</w:t>
+      </w:r>
+      <w:r>
+        <w:t>аботу в разделе</w:t>
+      </w:r>
+      <w:r>
+        <w:t xml:space="preserve"> содержимого</w:t>
+      </w:r>
+      <w:r>
+        <w:t xml:space="preserve">, а затем нажать на появившуюся иконку с </w:t>
+      </w:r>
+      <w:r>
+        <w:t>изображением троеточия</w:t>
+      </w:r>
+      <w:r>
+        <w:t>:</w:t>
+      </w:r>
+    </w:p>
+    <w:p>
+      <w:pPr>
+        <w:spacing w:before="200"/>
+        <w:jc w:val="center"/>
+      </w:pPr>
+      <w:r>
+        <w:rPr>
+          <w:noProof/>
+          <w:lang w:eastAsia="ru-RU"/>
+        </w:rPr>
+        <w:drawing>
+          <wp:inline distT="0" distB="0" distL="0" distR="0" wp14:anchorId="5B49ED75" wp14:editId="0DD2F834">
+            <wp:extent cx="4629150" cy="1495425"/>
+            <wp:effectExtent l="171450" t="171450" r="381000" b="371475"/>
+            <wp:docPr id="19" name="Рисунок 19"/>
+            <wp:cNvGraphicFramePr>
+              <a:graphicFrameLocks xmlns:a="http://schemas.openxmlformats.org/drawingml/2006/main" noChangeAspect="1"/>
+            </wp:cNvGraphicFramePr>
+            <a:graphic xmlns:a="http://schemas.openxmlformats.org/drawingml/2006/main">
+              <a:graphicData uri="http://schemas.openxmlformats.org/drawingml/2006/picture">
+                <pic:pic xmlns:pic="http://schemas.openxmlformats.org/drawingml/2006/picture">
+                  <pic:nvPicPr>
+                    <pic:cNvPr id="0" name=""/>
+                    <pic:cNvPicPr/>
+                  </pic:nvPicPr>
+                  <pic:blipFill>
+                    <a:blip r:embed="rId16"/>
+                    <a:stretch>
+                      <a:fillRect/>
+                    </a:stretch>
+                  </pic:blipFill>
+                  <pic:spPr>
+                    <a:xfrm>
+                      <a:off x="0" y="0"/>
+                      <a:ext cx="4629150" cy="1495425"/>
+                    </a:xfrm>
+                    <a:prstGeom prst="rect">
+                      <a:avLst/>
+                    </a:prstGeom>
+                    <a:ln>
+                      <a:noFill/>
+                    </a:ln>
+                    <a:effectLst>
+                      <a:outerShdw blurRad="292100" dist="139700" dir="2700000" algn="tl" rotWithShape="0">
+                        <a:srgbClr val="333333">
+                          <a:alpha val="65000"/>
+                        </a:srgbClr>
+                      </a:outerShdw>
+                    </a:effectLst>
+                  </pic:spPr>
+                </pic:pic>
+              </a:graphicData>
+            </a:graphic>
+          </wp:inline>
+        </w:drawing>
+      </w:r>
+    </w:p>
+    <w:p>
+      <w:pPr>
+        <w:spacing w:before="200"/>
+        <w:ind w:firstLine="567"/>
+        <w:jc w:val="both"/>
+      </w:pPr>
+      <w:r>
+        <w:t>В результате</w:t>
+      </w:r>
+      <w:r>
+        <w:t xml:space="preserve"> на панели содержимого</w:t>
+      </w:r>
+      <w:r>
+        <w:t xml:space="preserve"> отобразитьс</w:t>
+      </w:r>
+      <w:r>
+        <w:t>я подробная информация о научной работе</w:t>
+      </w:r>
+      <w:r>
+        <w:t>:</w:t>
+      </w:r>
+    </w:p>
+    <w:p>
+      <w:pPr>
+        <w:spacing w:before="200"/>
+        <w:jc w:val="center"/>
+      </w:pPr>
+      <w:r>
+        <w:rPr>
+          <w:noProof/>
+          <w:lang w:eastAsia="ru-RU"/>
+        </w:rPr>
+        <w:drawing>
+          <wp:inline distT="0" distB="0" distL="0" distR="0" wp14:anchorId="4CF4BF23" wp14:editId="3E6C0884">
+            <wp:extent cx="5010150" cy="4410075"/>
+            <wp:effectExtent l="171450" t="171450" r="381000" b="371475"/>
+            <wp:docPr id="20" name="Рисунок 20"/>
+            <wp:cNvGraphicFramePr>
+              <a:graphicFrameLocks xmlns:a="http://schemas.openxmlformats.org/drawingml/2006/main" noChangeAspect="1"/>
+            </wp:cNvGraphicFramePr>
+            <a:graphic xmlns:a="http://schemas.openxmlformats.org/drawingml/2006/main">
+              <a:graphicData uri="http://schemas.openxmlformats.org/drawingml/2006/picture">
+                <pic:pic xmlns:pic="http://schemas.openxmlformats.org/drawingml/2006/picture">
+                  <pic:nvPicPr>
+                    <pic:cNvPr id="0" name=""/>
+                    <pic:cNvPicPr/>
+                  </pic:nvPicPr>
+                  <pic:blipFill>
+                    <a:blip r:embed="rId17"/>
+                    <a:stretch>
+                      <a:fillRect/>
+                    </a:stretch>
+                  </pic:blipFill>
+                  <pic:spPr>
+                    <a:xfrm>
+                      <a:off x="0" y="0"/>
+                      <a:ext cx="5010150" cy="4410075"/>
+                    </a:xfrm>
+                    <a:prstGeom prst="rect">
+                      <a:avLst/>
+                    </a:prstGeom>
+                    <a:ln>
+                      <a:noFill/>
+                    </a:ln>
+                    <a:effectLst>
+                      <a:outerShdw blurRad="292100" dist="139700" dir="2700000" algn="tl" rotWithShape="0">
+                        <a:srgbClr val="333333">
+                          <a:alpha val="65000"/>
+                        </a:srgbClr>
+                      </a:outerShdw>
+                    </a:effectLst>
+                  </pic:spPr>
+                </pic:pic>
+              </a:graphicData>
+            </a:graphic>
+          </wp:inline>
+        </w:drawing>
+      </w:r>
+    </w:p>
+    <w:p>
+      <w:pPr>
+        <w:pStyle w:val="1"/>
+      </w:pPr>
+      <w:r>
+        <w:t>Редактирование</w:t>
+      </w:r>
+    </w:p>
+    <w:p>
+      <w:pPr>
+        <w:spacing w:before="200"/>
+        <w:ind w:firstLine="567"/>
+        <w:jc w:val="both"/>
+      </w:pPr>
+      <w:r>
+        <w:t xml:space="preserve">Для редактирования информации о </w:t>
+      </w:r>
+      <w:r>
+        <w:t>преподавателе</w:t>
+      </w:r>
+      <w:r>
+        <w:t xml:space="preserve"> или какой-либо</w:t>
+      </w:r>
+      <w:r>
+        <w:t xml:space="preserve"> научной</w:t>
+      </w:r>
+      <w:r>
+        <w:t xml:space="preserve"> работе требуется нажать </w:t>
+      </w:r>
+      <w:r>
+        <w:t xml:space="preserve">иконку карандаша, которая находится в правом </w:t>
+      </w:r>
+      <w:r>
+        <w:t>верхнем углу требуемого раздела содержимого</w:t>
+      </w:r>
+      <w:r>
+        <w:t>:</w:t>
+      </w:r>
+    </w:p>
+    <w:p>
+      <w:pPr>
+        <w:spacing w:before="200"/>
+        <w:jc w:val="center"/>
+      </w:pPr>
+      <w:r>
+        <w:rPr>
+          <w:noProof/>
+          <w:lang w:eastAsia="ru-RU"/>
+        </w:rPr>
+        <w:drawing>
+          <wp:inline distT="0" distB="0" distL="0" distR="0" wp14:anchorId="1DB45D02" wp14:editId="3B306045">
+            <wp:extent cx="4914900" cy="2162175"/>
+            <wp:effectExtent l="171450" t="171450" r="381000" b="371475"/>
+            <wp:docPr id="21" name="Рисунок 21"/>
+            <wp:cNvGraphicFramePr>
+              <a:graphicFrameLocks xmlns:a="http://schemas.openxmlformats.org/drawingml/2006/main" noChangeAspect="1"/>
+            </wp:cNvGraphicFramePr>
+            <a:graphic xmlns:a="http://schemas.openxmlformats.org/drawingml/2006/main">
+              <a:graphicData uri="http://schemas.openxmlformats.org/drawingml/2006/picture">
+                <pic:pic xmlns:pic="http://schemas.openxmlformats.org/drawingml/2006/picture">
+                  <pic:nvPicPr>
+                    <pic:cNvPr id="0" name=""/>
+                    <pic:cNvPicPr/>
+                  </pic:nvPicPr>
+                  <pic:blipFill>
+                    <a:blip r:embed="rId18"/>
+                    <a:stretch>
+                      <a:fillRect/>
+                    </a:stretch>
+                  </pic:blipFill>
+                  <pic:spPr>
+                    <a:xfrm>
+                      <a:off x="0" y="0"/>
+                      <a:ext cx="4914900" cy="2162175"/>
+                    </a:xfrm>
+                    <a:prstGeom prst="rect">
+                      <a:avLst/>
+                    </a:prstGeom>
+                    <a:ln>
+                      <a:noFill/>
+                    </a:ln>
+                    <a:effectLst>
+                      <a:outerShdw blurRad="292100" dist="139700" dir="2700000" algn="tl" rotWithShape="0">
+                        <a:srgbClr val="333333">
+                          <a:alpha val="65000"/>
+                        </a:srgbClr>
+                      </a:outerShdw>
+                    </a:effectLst>
+                  </pic:spPr>
+                </pic:pic>
+              </a:graphicData>
+            </a:graphic>
+          </wp:inline>
+        </w:drawing>
+      </w:r>
+    </w:p>
+    <w:p>
+      <w:pPr>
+        <w:spacing w:before="200"/>
+        <w:ind w:firstLine="567"/>
+        <w:jc w:val="both"/>
+      </w:pPr>
+      <w:r>
+        <w:t>После чего информация</w:t>
+      </w:r>
+      <w:r>
+        <w:t xml:space="preserve"> в разделе</w:t>
+      </w:r>
+      <w:r>
+        <w:t xml:space="preserve"> представится в редактируемом виде:</w:t>
+      </w:r>
+    </w:p>
+    <w:p>
+      <w:pPr>
+        <w:spacing w:before="200"/>
+        <w:jc w:val="center"/>
+      </w:pPr>
+      <w:r>
+        <w:rPr>
+          <w:noProof/>
+          <w:lang w:eastAsia="ru-RU"/>
+        </w:rPr>
+        <w:drawing>
+          <wp:inline distT="0" distB="0" distL="0" distR="0" wp14:anchorId="1262281C" wp14:editId="3133A73A">
+            <wp:extent cx="4657725" cy="2152650"/>
+            <wp:effectExtent l="171450" t="171450" r="390525" b="361950"/>
+            <wp:docPr id="22" name="Рисунок 22"/>
+            <wp:cNvGraphicFramePr>
+              <a:graphicFrameLocks xmlns:a="http://schemas.openxmlformats.org/drawingml/2006/main" noChangeAspect="1"/>
+            </wp:cNvGraphicFramePr>
+            <a:graphic xmlns:a="http://schemas.openxmlformats.org/drawingml/2006/main">
+              <a:graphicData uri="http://schemas.openxmlformats.org/drawingml/2006/picture">
+                <pic:pic xmlns:pic="http://schemas.openxmlformats.org/drawingml/2006/picture">
+                  <pic:nvPicPr>
+                    <pic:cNvPr id="0" name=""/>
+                    <pic:cNvPicPr/>
+                  </pic:nvPicPr>
+                  <pic:blipFill>
+                    <a:blip r:embed="rId19"/>
+                    <a:stretch>
+                      <a:fillRect/>
+                    </a:stretch>
+                  </pic:blipFill>
+                  <pic:spPr>
+                    <a:xfrm>
+                      <a:off x="0" y="0"/>
+                      <a:ext cx="4657725" cy="2152650"/>
+                    </a:xfrm>
+                    <a:prstGeom prst="rect">
+                      <a:avLst/>
+                    </a:prstGeom>
+                    <a:ln>
+                      <a:noFill/>
+                    </a:ln>
+                    <a:effectLst>
+                      <a:outerShdw blurRad="292100" dist="139700" dir="2700000" algn="tl" rotWithShape="0">
+                        <a:srgbClr val="333333">
+                          <a:alpha val="65000"/>
+                        </a:srgbClr>
+                      </a:outerShdw>
+                    </a:effectLst>
+                  </pic:spPr>
+                </pic:pic>
+              </a:graphicData>
+            </a:graphic>
+          </wp:inline>
+        </w:drawing>
+      </w:r>
+    </w:p>
+    <w:p>
+      <w:pPr>
+        <w:spacing w:before="200"/>
+        <w:ind w:firstLine="567"/>
+        <w:jc w:val="both"/>
+      </w:pPr>
+      <w:r>
+        <w:t>Для сохранения изменений требуется нажать на иконку галочки в правом верхнем углу. Для отмены изменений – крестика.</w:t>
+      </w:r>
+    </w:p>
+    <w:p>
+      <w:pPr>
+        <w:pStyle w:val="1"/>
+      </w:pPr>
+      <w:r>
+        <w:t>Удаление</w:t>
+      </w:r>
+    </w:p>
+    <w:p>
+      <w:pPr>
+        <w:spacing w:before="200"/>
+        <w:ind w:firstLine="567"/>
+        <w:jc w:val="both"/>
+      </w:pPr>
+      <w:r>
+        <w:t xml:space="preserve">Для удаления преподавателя требуется выделить его </w:t>
+      </w:r>
+      <w:r>
+        <w:t>на панели структуры факультета</w:t>
+      </w:r>
+      <w:r>
+        <w:t xml:space="preserve">. Затем рядом с ним появится иконка корзины. </w:t>
+      </w:r>
+      <w:r>
+        <w:t>При</w:t>
+      </w:r>
+      <w:r>
+        <w:t xml:space="preserve"> нажатии на нее запрашивается подтверждение</w:t>
+      </w:r>
+      <w:r>
+        <w:t xml:space="preserve"> на удаление</w:t>
+      </w:r>
+      <w:r>
+        <w:t>. В случае согласия вся информация о преподавателе и его работах удаляется.</w:t>
+      </w:r>
+    </w:p>
+    <w:p>
+      <w:pPr>
+        <w:spacing w:before="200"/>
+        <w:jc w:val="center"/>
+        <w:rPr>
+          <w:lang w:val="en-US"/>
+        </w:rPr>
+      </w:pPr>
+      <w:r>
+        <w:rPr>
+          <w:noProof/>
+          <w:lang w:eastAsia="ru-RU"/>
+        </w:rPr>
+        <w:drawing>
+          <wp:inline distT="0" distB="0" distL="0" distR="0" wp14:anchorId="01915038" wp14:editId="453102EE">
+            <wp:extent cx="2181225" cy="895350"/>
+            <wp:effectExtent l="171450" t="171450" r="390525" b="361950"/>
+            <wp:docPr id="23" name="Рисунок 23"/>
+            <wp:cNvGraphicFramePr>
+              <a:graphicFrameLocks xmlns:a="http://schemas.openxmlformats.org/drawingml/2006/main" noChangeAspect="1"/>
+            </wp:cNvGraphicFramePr>
+            <a:graphic xmlns:a="http://schemas.openxmlformats.org/drawingml/2006/main">
+              <a:graphicData uri="http://schemas.openxmlformats.org/drawingml/2006/picture">
+                <pic:pic xmlns:pic="http://schemas.openxmlformats.org/drawingml/2006/picture">
+                  <pic:nvPicPr>
+                    <pic:cNvPr id="0" name=""/>
+                    <pic:cNvPicPr/>
+                  </pic:nvPicPr>
+                  <pic:blipFill>
+                    <a:blip r:embed="rId20"/>
+                    <a:stretch>
+                      <a:fillRect/>
+                    </a:stretch>
+                  </pic:blipFill>
+                  <pic:spPr>
+                    <a:xfrm>
+                      <a:off x="0" y="0"/>
+                      <a:ext cx="2181225" cy="895350"/>
+                    </a:xfrm>
+                    <a:prstGeom prst="rect">
+                      <a:avLst/>
+                    </a:prstGeom>
+                    <a:ln>
+                      <a:noFill/>
+                    </a:ln>
+                    <a:effectLst>
+                      <a:outerShdw blurRad="292100" dist="139700" dir="2700000" algn="tl" rotWithShape="0">
+                        <a:srgbClr val="333333">
+                          <a:alpha val="65000"/>
+                        </a:srgbClr>
+                      </a:outerShdw>
+                    </a:effectLst>
+                  </pic:spPr>
+                </pic:pic>
+              </a:graphicData>
+            </a:graphic>
+          </wp:inline>
+        </w:drawing>
+      </w:r>
+    </w:p>
+    <w:p>
+      <w:pPr>
+        <w:spacing w:before="200"/>
+        <w:ind w:firstLine="567"/>
         <w:jc w:val="center"/>
       </w:pPr>
       <w:r>
@@ -1339,7 +1558,7 @@
                     <pic:cNvPicPr/>
                   </pic:nvPicPr>
                   <pic:blipFill>
-                    <a:blip r:embed="rId14"/>
+                    <a:blip r:embed="rId21"/>
                     <a:stretch>
                       <a:fillRect/>
                     </a:stretch>
@@ -1424,10 +1643,10 @@
           <w:lang w:eastAsia="ru-RU"/>
         </w:rPr>
         <w:drawing>
-          <wp:inline distT="0" distB="0" distL="0" distR="0" wp14:anchorId="24AF7A1B" wp14:editId="4E966139">
-            <wp:extent cx="5495925" cy="1647825"/>
-            <wp:effectExtent l="171450" t="171450" r="390525" b="371475"/>
-            <wp:docPr id="9" name="Рисунок 9"/>
+          <wp:inline distT="0" distB="0" distL="0" distR="0" wp14:anchorId="2A5A4EDA" wp14:editId="658FDC4E">
+            <wp:extent cx="4495800" cy="1276350"/>
+            <wp:effectExtent l="171450" t="171450" r="381000" b="361950"/>
+            <wp:docPr id="24" name="Рисунок 24"/>
             <wp:cNvGraphicFramePr>
               <a:graphicFrameLocks xmlns:a="http://schemas.openxmlformats.org/drawingml/2006/main" noChangeAspect="1"/>
             </wp:cNvGraphicFramePr>
@@ -1439,7 +1658,7 @@
                     <pic:cNvPicPr/>
                   </pic:nvPicPr>
                   <pic:blipFill>
-                    <a:blip r:embed="rId15"/>
+                    <a:blip r:embed="rId22"/>
                     <a:stretch>
                       <a:fillRect/>
                     </a:stretch>
@@ -1447,7 +1666,7 @@
                   <pic:spPr>
                     <a:xfrm>
                       <a:off x="0" y="0"/>
-                      <a:ext cx="5495925" cy="1647825"/>
+                      <a:ext cx="4495800" cy="1276350"/>
                     </a:xfrm>
                     <a:prstGeom prst="rect">
                       <a:avLst/>
@@ -1496,7 +1715,7 @@
                     <pic:cNvPicPr/>
                   </pic:nvPicPr>
                   <pic:blipFill>
-                    <a:blip r:embed="rId16"/>
+                    <a:blip r:embed="rId23"/>
                     <a:stretch>
                       <a:fillRect/>
                     </a:stretch>
@@ -1526,13 +1745,14 @@
           </wp:inline>
         </w:drawing>
       </w:r>
+      <w:bookmarkStart w:id="0" w:name="_GoBack"/>
+      <w:bookmarkEnd w:id="0"/>
     </w:p>
     <w:p>
       <w:pPr>
         <w:pStyle w:val="1"/>
       </w:pPr>
       <w:r>
-        <w:lastRenderedPageBreak/>
         <w:t>Навигация</w:t>
       </w:r>
     </w:p>
@@ -1617,7 +1837,7 @@
                     <pic:cNvPicPr/>
                   </pic:nvPicPr>
                   <pic:blipFill>
-                    <a:blip r:embed="rId17"/>
+                    <a:blip r:embed="rId24"/>
                     <a:stretch>
                       <a:fillRect/>
                     </a:stretch>
@@ -2725,7 +2945,7 @@
 </file>
 
 <file path=customXml/itemProps1.xml><?xml version="1.0" encoding="utf-8"?>
-<ds:datastoreItem xmlns:ds="http://schemas.openxmlformats.org/officeDocument/2006/customXml" ds:itemID="{E58A72A3-3ADB-49F6-AB3C-04FCA1D4F6E3}">
+<ds:datastoreItem xmlns:ds="http://schemas.openxmlformats.org/officeDocument/2006/customXml" ds:itemID="{2BF888B2-9109-435F-9F24-1C4102F4F172}">
   <ds:schemaRefs>
     <ds:schemaRef ds:uri="http://schemas.openxmlformats.org/officeDocument/2006/bibliography"/>
   </ds:schemaRefs>

</xml_diff>